<commit_message>
End of Stage 7----------------- 'ברוך ה
</commit_message>
<xml_diff>
--- a/‏‏דוט נט תשפ_ה - דוח סיום פרויקט - 328183934- 214939332- סמינרים - עותק.docx
+++ b/‏‏דוט נט תשפ_ה - דוח סיום פרויקט - 328183934- 214939332- סמינרים - עותק.docx
@@ -2519,172 +2519,6 @@
       </w:tr>
       <w:tr>
         <w:trPr>
-          <w:trHeight w:val="258"/>
-        </w:trPr>
-        <w:tc>
-          <w:tcPr>
-            <w:tcW w:w="2187" w:type="dxa"/>
-            <w:tcBorders>
-              <w:top w:val="nil"/>
-              <w:left w:val="single" w:sz="5" w:space="0" w:color="000000"/>
-              <w:bottom w:val="single" w:sz="5" w:space="0" w:color="000000"/>
-              <w:right w:val="single" w:sz="5" w:space="0" w:color="000000"/>
-            </w:tcBorders>
-            <w:tcMar>
-              <w:top w:w="0" w:type="dxa"/>
-              <w:left w:w="100" w:type="dxa"/>
-              <w:bottom w:w="0" w:type="dxa"/>
-              <w:right w:w="100" w:type="dxa"/>
-            </w:tcMar>
-          </w:tcPr>
-          <w:p>
-            <w:pPr>
-              <w:spacing w:before="0" w:after="0"/>
-              <w:jc w:val="left"/>
-            </w:pPr>
-            <w:r>
-              <w:t xml:space="preserve"> </w:t>
-            </w:r>
-            <w:r>
-              <w:rPr>
-                <w:rFonts w:hint="cs"/>
-                <w:rtl/>
-              </w:rPr>
-              <w:t>שליחת מייל</w:t>
-            </w:r>
-          </w:p>
-        </w:tc>
-        <w:tc>
-          <w:tcPr>
-            <w:tcW w:w="3270" w:type="dxa"/>
-            <w:tcBorders>
-              <w:top w:val="nil"/>
-              <w:left w:val="single" w:sz="5" w:space="0" w:color="000000"/>
-              <w:bottom w:val="single" w:sz="5" w:space="0" w:color="000000"/>
-              <w:right w:val="nil"/>
-            </w:tcBorders>
-            <w:tcMar>
-              <w:top w:w="0" w:type="dxa"/>
-              <w:left w:w="100" w:type="dxa"/>
-              <w:bottom w:w="0" w:type="dxa"/>
-              <w:right w:w="100" w:type="dxa"/>
-            </w:tcMar>
-          </w:tcPr>
-          <w:p>
-            <w:pPr>
-              <w:spacing w:before="0" w:after="0"/>
-              <w:jc w:val="left"/>
-              <w:rPr>
-                <w:rFonts w:hint="cs"/>
-                <w:rtl/>
-                <w:lang w:val="en-US"/>
-              </w:rPr>
-            </w:pPr>
-            <w:r>
-              <w:t xml:space="preserve"> </w:t>
-            </w:r>
-            <w:r>
-              <w:rPr>
-                <w:rFonts w:hint="cs"/>
-                <w:rtl/>
-              </w:rPr>
-              <w:t>ב</w:t>
-            </w:r>
-            <w:r>
-              <w:rPr>
-                <w:rFonts w:hint="cs"/>
-                <w:rtl/>
-              </w:rPr>
-              <w:t xml:space="preserve">  </w:t>
-            </w:r>
-            <w:r>
-              <w:rPr>
-                <w:lang w:val="en-US"/>
-              </w:rPr>
-              <w:t>BL.</w:t>
-            </w:r>
-            <w:r>
-              <w:rPr>
-                <w:lang w:val="en-US"/>
-              </w:rPr>
-              <w:t>HELPER.mailHelper</w:t>
-            </w:r>
-            <w:r>
-              <w:rPr>
-                <w:rFonts w:hint="cs"/>
-                <w:rtl/>
-                <w:lang w:val="en-US"/>
-              </w:rPr>
-              <w:t xml:space="preserve"> </w:t>
-            </w:r>
-          </w:p>
-        </w:tc>
-        <w:tc>
-          <w:tcPr>
-            <w:tcW w:w="3375" w:type="dxa"/>
-            <w:tcBorders>
-              <w:top w:val="nil"/>
-              <w:left w:val="single" w:sz="5" w:space="0" w:color="000000"/>
-              <w:bottom w:val="single" w:sz="5" w:space="0" w:color="000000"/>
-              <w:right w:val="nil"/>
-            </w:tcBorders>
-            <w:tcMar>
-              <w:top w:w="0" w:type="dxa"/>
-              <w:left w:w="100" w:type="dxa"/>
-              <w:bottom w:w="0" w:type="dxa"/>
-              <w:right w:w="100" w:type="dxa"/>
-            </w:tcMar>
-          </w:tcPr>
-          <w:p>
-            <w:pPr>
-              <w:spacing w:before="0" w:after="0"/>
-              <w:jc w:val="left"/>
-            </w:pPr>
-            <w:r>
-              <w:rPr>
-                <w:rFonts w:hint="cs"/>
-                <w:rtl/>
-              </w:rPr>
-              <w:t>מרצים</w:t>
-            </w:r>
-          </w:p>
-        </w:tc>
-        <w:tc>
-          <w:tcPr>
-            <w:tcW w:w="1800" w:type="dxa"/>
-            <w:tcBorders>
-              <w:top w:val="nil"/>
-              <w:left w:val="single" w:sz="5" w:space="0" w:color="000000"/>
-              <w:bottom w:val="single" w:sz="5" w:space="0" w:color="000000"/>
-              <w:right w:val="nil"/>
-            </w:tcBorders>
-            <w:tcMar>
-              <w:top w:w="0" w:type="dxa"/>
-              <w:left w:w="100" w:type="dxa"/>
-              <w:bottom w:w="0" w:type="dxa"/>
-              <w:right w:w="100" w:type="dxa"/>
-            </w:tcMar>
-          </w:tcPr>
-          <w:p>
-            <w:pPr>
-              <w:spacing w:before="0" w:after="0"/>
-              <w:jc w:val="left"/>
-            </w:pPr>
-            <w:r>
-              <w:t xml:space="preserve"> </w:t>
-            </w:r>
-            <w:r>
-              <w:rPr>
-                <w:rFonts w:hint="cs"/>
-                <w:rtl/>
-              </w:rPr>
-              <w:t>3</w:t>
-            </w:r>
-          </w:p>
-        </w:tc>
-      </w:tr>
-      <w:tr>
-        <w:trPr>
           <w:trHeight w:val="285"/>
         </w:trPr>
         <w:tc>
@@ -4538,7 +4372,21 @@
                 <w:rFonts w:hint="cs"/>
                 <w:rtl/>
               </w:rPr>
-              <w:t>סה"כ  = 21 נקודות</w:t>
+              <w:t xml:space="preserve">סה"כ  = </w:t>
+            </w:r>
+            <w:r>
+              <w:rPr>
+                <w:rFonts w:hint="cs"/>
+                <w:rtl/>
+              </w:rPr>
+              <w:t>18</w:t>
+            </w:r>
+            <w:r>
+              <w:rPr>
+                <w:rFonts w:hint="cs"/>
+                <w:rtl/>
+              </w:rPr>
+              <w:t xml:space="preserve"> נקודות</w:t>
             </w:r>
           </w:p>
         </w:tc>

</xml_diff>